<commit_message>
uppato cap.3 + fix altri cap
</commit_message>
<xml_diff>
--- a/LaTeX/capitoli_word/Cap.03 - Impostazione del problema di ricerca.docx
+++ b/LaTeX/capitoli_word/Cap.03 - Impostazione del problema di ricerca.docx
@@ -455,7 +455,7 @@
           <w:noProof/>
           <w:color w:val="auto"/>
         </w:rPr>
-        <w:t>2</w:t>
+        <w:t>1</w:t>
       </w:r>
       <w:r>
         <w:rPr>
@@ -2214,7 +2214,14 @@
                 <w:sz w:val="20"/>
                 <w:szCs w:val="20"/>
               </w:rPr>
-              <w:t>5345</w:t>
+              <w:t>5.</w:t>
+            </w:r>
+            <w:r>
+              <w:rPr>
+                <w:sz w:val="20"/>
+                <w:szCs w:val="20"/>
+              </w:rPr>
+              <w:t>45</w:t>
             </w:r>
           </w:p>
         </w:tc>
@@ -3096,7 +3103,7 @@
           <w:noProof/>
           <w:color w:val="auto"/>
         </w:rPr>
-        <w:t>1</w:t>
+        <w:t>2</w:t>
       </w:r>
       <w:r>
         <w:rPr>
@@ -4816,7 +4823,7 @@
 </file>
 
 <file path=customXml/itemProps1.xml><?xml version="1.0" encoding="utf-8"?>
-<ds:datastoreItem xmlns:ds="http://schemas.openxmlformats.org/officeDocument/2006/customXml" ds:itemID="{FB9B387F-6B2F-43CB-988A-E2531BCE58C4}">
+<ds:datastoreItem xmlns:ds="http://schemas.openxmlformats.org/officeDocument/2006/customXml" ds:itemID="{71F6C92F-1EB3-47B1-981E-AFC89547CB34}">
   <ds:schemaRefs>
     <ds:schemaRef ds:uri="http://schemas.openxmlformats.org/officeDocument/2006/bibliography"/>
   </ds:schemaRefs>

</xml_diff>